<commit_message>
Updates to text and figs
</commit_message>
<xml_diff>
--- a/Paper Docs/PET_Paper_DS2_JDReview_Dina3.docx
+++ b/Paper Docs/PET_Paper_DS2_JDReview_Dina3.docx
@@ -4,6 +4,12 @@
   <w:body>
     <w:sdt>
       <w:sdtPr>
+        <w:rPr>
+          <w:rFonts w:asciiTheme="minorHAnsi" w:eastAsiaTheme="minorHAnsi" w:hAnsiTheme="minorHAnsi" w:cstheme="minorBidi"/>
+          <w:color w:val="auto"/>
+          <w:sz w:val="24"/>
+          <w:szCs w:val="24"/>
+        </w:rPr>
         <w:id w:val="481896168"/>
         <w:docPartObj>
           <w:docPartGallery w:val="Table of Contents"/>
@@ -12,13 +18,9 @@
       </w:sdtPr>
       <w:sdtEndPr>
         <w:rPr>
-          <w:rFonts w:asciiTheme="minorHAnsi" w:eastAsiaTheme="minorHAnsi" w:hAnsiTheme="minorHAnsi" w:cstheme="minorBidi"/>
           <w:b/>
           <w:bCs/>
           <w:noProof/>
-          <w:color w:val="auto"/>
-          <w:sz w:val="24"/>
-          <w:szCs w:val="24"/>
         </w:rPr>
       </w:sdtEndPr>
       <w:sdtContent>
@@ -1300,7 +1302,6 @@
       <w:r>
         <w:t xml:space="preserve">).  </w:t>
       </w:r>
-      <w:bookmarkStart w:id="3" w:name="_GoBack"/>
       <w:r>
         <w:t xml:space="preserve">The potential effects on the ecosystem from ammonium in wastewater discharge </w:t>
       </w:r>
@@ -1325,11 +1326,7 @@
         </w:r>
       </w:hyperlink>
       <w:r>
-        <w:t>)</w:t>
-      </w:r>
-      <w:bookmarkEnd w:id="3"/>
-      <w:r>
-        <w:t xml:space="preserve">. Mandated upgrades to the </w:t>
+        <w:t xml:space="preserve">). Mandated upgrades to the </w:t>
       </w:r>
       <w:r>
         <w:t xml:space="preserve">Regional San facility include biological nutrient removal which will remove essentially </w:t>
@@ -2004,7 +2001,7 @@
           <w:b/>
         </w:rPr>
       </w:pPr>
-      <w:bookmarkStart w:id="4" w:name="_Toc23857661"/>
+      <w:bookmarkStart w:id="3" w:name="_Toc23857661"/>
       <w:r>
         <w:rPr>
           <w:b/>
@@ -2012,7 +2009,7 @@
         <w:lastRenderedPageBreak/>
         <w:t>STUDY AREA AND DATA SOURCES</w:t>
       </w:r>
-      <w:bookmarkEnd w:id="4"/>
+      <w:bookmarkEnd w:id="3"/>
     </w:p>
     <w:p/>
     <w:p>
@@ -2052,14 +2049,14 @@
       <w:r>
         <w:t>he Sacramento and San Joaquin Rivers deliver freshwater to the Delta with about 84% coming from the Sacramento River, 13% coming from the San Joaquin River, and 3% from other smaller rivers (</w:t>
       </w:r>
-      <w:bookmarkStart w:id="5" w:name="_Hlk22470574"/>
+      <w:bookmarkStart w:id="4" w:name="_Hlk22470574"/>
       <w:r>
         <w:rPr>
           <w:highlight w:val="cyan"/>
         </w:rPr>
         <w:t>Jassby and Cloern, 2000</w:t>
       </w:r>
-      <w:bookmarkEnd w:id="5"/>
+      <w:bookmarkEnd w:id="4"/>
       <w:r>
         <w:rPr>
           <w:highlight w:val="cyan"/>
@@ -2529,7 +2526,7 @@
       <w:r>
         <w:t xml:space="preserve"> </w:t>
       </w:r>
-      <w:bookmarkStart w:id="6" w:name="_Hlk22470556"/>
+      <w:bookmarkStart w:id="5" w:name="_Hlk22470556"/>
       <w:r>
         <w:rPr>
           <w:highlight w:val="cyan"/>
@@ -2557,32 +2554,32 @@
       <w:r>
         <w:t xml:space="preserve">. </w:t>
       </w:r>
+      <w:bookmarkEnd w:id="5"/>
+      <w:r>
+        <w:t>The</w:t>
+      </w:r>
+      <w:r>
+        <w:t>se</w:t>
+      </w:r>
+      <w:r>
+        <w:t xml:space="preserve"> two sites selected for this study were sampled frequently (have more than 200 samples) over the 1970-2019 period and have a continuance record of streamflow data concurrent with the water quality records at these sites. </w:t>
+      </w:r>
+    </w:p>
+    <w:p>
+      <w:pPr>
+        <w:pStyle w:val="Heading1"/>
+        <w:rPr>
+          <w:b/>
+        </w:rPr>
+      </w:pPr>
+      <w:bookmarkStart w:id="6" w:name="_Toc23857662"/>
+      <w:r>
+        <w:rPr>
+          <w:b/>
+        </w:rPr>
+        <w:t>METHODS</w:t>
+      </w:r>
       <w:bookmarkEnd w:id="6"/>
-      <w:r>
-        <w:t>The</w:t>
-      </w:r>
-      <w:r>
-        <w:t>se</w:t>
-      </w:r>
-      <w:r>
-        <w:t xml:space="preserve"> two sites selected for this study were sampled frequently (have more than 200 samples) over the 1970-2019 period and have a continuance record of streamflow data concurrent with the water quality records at these sites. </w:t>
-      </w:r>
-    </w:p>
-    <w:p>
-      <w:pPr>
-        <w:pStyle w:val="Heading1"/>
-        <w:rPr>
-          <w:b/>
-        </w:rPr>
-      </w:pPr>
-      <w:bookmarkStart w:id="7" w:name="_Toc23857662"/>
-      <w:r>
-        <w:rPr>
-          <w:b/>
-        </w:rPr>
-        <w:t>METHODS</w:t>
-      </w:r>
-      <w:bookmarkEnd w:id="7"/>
     </w:p>
     <w:p/>
     <w:p>
@@ -4778,7 +4775,7 @@
       <w:r>
         <w:t xml:space="preserve">of the SPARROW model are provided by </w:t>
       </w:r>
-      <w:bookmarkStart w:id="8" w:name="_Hlk22473063"/>
+      <w:bookmarkStart w:id="7" w:name="_Hlk22473063"/>
       <w:r>
         <w:rPr>
           <w:highlight w:val="cyan"/>
@@ -4875,7 +4872,7 @@
         <w:t xml:space="preserve"> = 0.94) and the sensor was biased slightly higher than the laboratory.  Sensor results shown in this report were corrected using the regression equation obtained from the laboratory and sensor measurements.</w:t>
       </w:r>
     </w:p>
-    <w:bookmarkEnd w:id="8"/>
+    <w:bookmarkEnd w:id="7"/>
     <w:p/>
     <w:p>
       <w:pPr>
@@ -4884,14 +4881,14 @@
           <w:b/>
         </w:rPr>
       </w:pPr>
-      <w:bookmarkStart w:id="9" w:name="_Toc23857663"/>
+      <w:bookmarkStart w:id="8" w:name="_Toc23857663"/>
       <w:r>
         <w:rPr>
           <w:b/>
         </w:rPr>
         <w:t>RESULTS</w:t>
       </w:r>
-      <w:bookmarkEnd w:id="9"/>
+      <w:bookmarkEnd w:id="8"/>
     </w:p>
     <w:p/>
     <w:p>
@@ -4902,7 +4899,7 @@
           <w:iCs/>
         </w:rPr>
       </w:pPr>
-      <w:bookmarkStart w:id="10" w:name="_Toc23857664"/>
+      <w:bookmarkStart w:id="9" w:name="_Toc23857664"/>
       <w:r>
         <w:rPr>
           <w:b/>
@@ -4910,7 +4907,7 @@
         </w:rPr>
         <w:t>Streamflow Tends</w:t>
       </w:r>
-      <w:bookmarkEnd w:id="10"/>
+      <w:bookmarkEnd w:id="9"/>
     </w:p>
     <w:p>
       <w:pPr>
@@ -5370,7 +5367,7 @@
       <w:r>
         <w:t>2012-2016 (</w:t>
       </w:r>
-      <w:bookmarkStart w:id="11" w:name="_Hlk22473163"/>
+      <w:bookmarkStart w:id="10" w:name="_Hlk22473163"/>
       <w:r>
         <w:rPr>
           <w:highlight w:val="cyan"/>
@@ -5386,7 +5383,7 @@
           <w:t>http://www.wrcc.dri.edu/cg-bin/cliMONtpre.pl?ca7630</w:t>
         </w:r>
       </w:hyperlink>
-      <w:bookmarkEnd w:id="11"/>
+      <w:bookmarkEnd w:id="10"/>
       <w:r>
         <w:t>) where</w:t>
       </w:r>
@@ -5469,7 +5466,7 @@
           <w:highlight w:val="magenta"/>
         </w:rPr>
       </w:pPr>
-      <w:commentRangeStart w:id="12"/>
+      <w:commentRangeStart w:id="11"/>
       <w:r>
         <w:rPr>
           <w:noProof/>
@@ -5524,13 +5521,13 @@
           </wp:inline>
         </w:drawing>
       </w:r>
-      <w:commentRangeEnd w:id="12"/>
+      <w:commentRangeEnd w:id="11"/>
       <w:r>
         <w:rPr>
           <w:rStyle w:val="CommentReference"/>
           <w:highlight w:val="magenta"/>
         </w:rPr>
-        <w:commentReference w:id="12"/>
+        <w:commentReference w:id="11"/>
       </w:r>
     </w:p>
     <w:p>
@@ -5688,7 +5685,7 @@
           <w:iCs/>
         </w:rPr>
       </w:pPr>
-      <w:bookmarkStart w:id="13" w:name="_Toc23857665"/>
+      <w:bookmarkStart w:id="12" w:name="_Toc23857665"/>
       <w:r>
         <w:rPr>
           <w:b/>
@@ -5710,7 +5707,7 @@
         </w:rPr>
         <w:t>, Nutrient Concentrations, Fluxes, and Trends</w:t>
       </w:r>
-      <w:bookmarkEnd w:id="13"/>
+      <w:bookmarkEnd w:id="12"/>
     </w:p>
     <w:p/>
     <w:p>
@@ -8361,7 +8358,7 @@
           <w:b/>
         </w:rPr>
       </w:pPr>
-      <w:bookmarkStart w:id="14" w:name="_Toc23857666"/>
+      <w:bookmarkStart w:id="13" w:name="_Toc23857666"/>
       <w:r>
         <w:rPr>
           <w:b/>
@@ -8376,7 +8373,7 @@
         </w:rPr>
         <w:t>, Nutrient Concentrations, Fluxes, and Trends</w:t>
       </w:r>
-      <w:bookmarkEnd w:id="14"/>
+      <w:bookmarkEnd w:id="13"/>
     </w:p>
     <w:p/>
     <w:p>
@@ -9409,14 +9406,14 @@
           <w:b/>
         </w:rPr>
       </w:pPr>
-      <w:bookmarkStart w:id="15" w:name="_Toc23857667"/>
+      <w:bookmarkStart w:id="14" w:name="_Toc23857667"/>
       <w:r>
         <w:rPr>
           <w:b/>
         </w:rPr>
         <w:t>Nutrient Ratios</w:t>
       </w:r>
-      <w:bookmarkEnd w:id="15"/>
+      <w:bookmarkEnd w:id="14"/>
     </w:p>
     <w:p/>
     <w:p>
@@ -9461,16 +9458,17 @@
         <w:ind w:firstLine="720"/>
         <w:jc w:val="center"/>
       </w:pPr>
+      <w:bookmarkStart w:id="15" w:name="_GoBack"/>
       <w:r>
         <w:rPr>
           <w:noProof/>
         </w:rPr>
         <w:lastRenderedPageBreak/>
         <w:drawing>
-          <wp:inline distT="0" distB="0" distL="0" distR="0" wp14:anchorId="31FB4BD6" wp14:editId="0575F270">
-            <wp:extent cx="5172075" cy="2514600"/>
-            <wp:effectExtent l="0" t="0" r="9525" b="0"/>
-            <wp:docPr id="6" name="Picture 6"/>
+          <wp:inline distT="0" distB="0" distL="0" distR="0" wp14:anchorId="63BA2574" wp14:editId="4AF721DC">
+            <wp:extent cx="5105400" cy="2514600"/>
+            <wp:effectExtent l="0" t="0" r="0" b="0"/>
+            <wp:docPr id="2" name="Picture 2"/>
             <wp:cNvGraphicFramePr>
               <a:graphicFrameLocks xmlns:a="http://schemas.openxmlformats.org/drawingml/2006/main" noChangeAspect="1"/>
             </wp:cNvGraphicFramePr>
@@ -9478,7 +9476,7 @@
               <a:graphicData uri="http://schemas.openxmlformats.org/drawingml/2006/picture">
                 <pic:pic xmlns:pic="http://schemas.openxmlformats.org/drawingml/2006/picture">
                   <pic:nvPicPr>
-                    <pic:cNvPr id="6" name="Fig9_Freeport_Vernalis_NO3_NH4_ratio.png"/>
+                    <pic:cNvPr id="2" name="Fig9_Freeport_Vernalis_NO3_NH4_ratio.png"/>
                     <pic:cNvPicPr/>
                   </pic:nvPicPr>
                   <pic:blipFill>
@@ -9496,7 +9494,7 @@
                   <pic:spPr>
                     <a:xfrm>
                       <a:off x="0" y="0"/>
-                      <a:ext cx="5172075" cy="2514600"/>
+                      <a:ext cx="5105400" cy="2514600"/>
                     </a:xfrm>
                     <a:prstGeom prst="rect">
                       <a:avLst/>
@@ -9508,6 +9506,7 @@
           </wp:inline>
         </w:drawing>
       </w:r>
+      <w:bookmarkEnd w:id="15"/>
     </w:p>
     <w:p>
       <w:pPr>
@@ -11400,7 +11399,6 @@
           <w:color w:val="FF0000"/>
         </w:rPr>
       </w:pPr>
-      <w:commentRangeStart w:id="22"/>
       <w:r>
         <w:rPr>
           <w:color w:val="FF0000"/>
@@ -11480,7 +11478,6 @@
         <w:t xml:space="preserve"> important food sources (The et al., 2011)</w:t>
       </w:r>
     </w:p>
-    <w:commentRangeEnd w:id="22"/>
     <w:p/>
     <w:p/>
     <w:p/>
@@ -11495,14 +11492,14 @@
           <w:b/>
         </w:rPr>
       </w:pPr>
-      <w:bookmarkStart w:id="23" w:name="_Toc23857671"/>
+      <w:bookmarkStart w:id="22" w:name="_Toc23857671"/>
       <w:r>
         <w:rPr>
           <w:b/>
         </w:rPr>
         <w:t>REFERENCES</w:t>
       </w:r>
-      <w:bookmarkEnd w:id="23"/>
+      <w:bookmarkEnd w:id="22"/>
     </w:p>
     <w:p/>
     <w:p>
@@ -12239,7 +12236,7 @@
           <w:highlight w:val="cyan"/>
         </w:rPr>
       </w:pPr>
-      <w:commentRangeStart w:id="24"/>
+      <w:commentRangeStart w:id="23"/>
       <w:r>
         <w:rPr>
           <w:highlight w:val="cyan"/>
@@ -12265,12 +12262,12 @@
         </w:rPr>
         <w:t>Krich-Brinton, A., J. Sager, M. Trouchon, and R. Warren, 2012. Technical Evaluation of a Variance Policy and Interim Salinity Program for the Central Valley Region. Larry Walker Associates, Memorandum.</w:t>
       </w:r>
-      <w:commentRangeEnd w:id="24"/>
+      <w:commentRangeEnd w:id="23"/>
       <w:r>
         <w:rPr>
           <w:rStyle w:val="CommentReference"/>
         </w:rPr>
-        <w:commentReference w:id="24"/>
+        <w:commentReference w:id="23"/>
       </w:r>
     </w:p>
     <w:p>
@@ -12813,7 +12810,7 @@
 
 <file path=word/comments.xml><?xml version="1.0" encoding="utf-8"?>
 <w:comments xmlns:wpc="http://schemas.microsoft.com/office/word/2010/wordprocessingCanvas" xmlns:cx="http://schemas.microsoft.com/office/drawing/2014/chartex" xmlns:cx1="http://schemas.microsoft.com/office/drawing/2015/9/8/chartex" xmlns:cx2="http://schemas.microsoft.com/office/drawing/2015/10/21/chartex" xmlns:cx3="http://schemas.microsoft.com/office/drawing/2016/5/9/chartex" xmlns:cx4="http://schemas.microsoft.com/office/drawing/2016/5/10/chartex" xmlns:cx5="http://schemas.microsoft.com/office/drawing/2016/5/11/chartex" xmlns:cx6="http://schemas.microsoft.com/office/drawing/2016/5/12/chartex" xmlns:cx7="http://schemas.microsoft.com/office/drawing/2016/5/13/chartex" xmlns:cx8="http://schemas.microsoft.com/office/drawing/2016/5/14/chartex" xmlns:mc="http://schemas.openxmlformats.org/markup-compatibility/2006" xmlns:aink="http://schemas.microsoft.com/office/drawing/2016/ink" xmlns:am3d="http://schemas.microsoft.com/office/drawing/2017/model3d" xmlns:o="urn:schemas-microsoft-com:office:office" xmlns:r="http://schemas.openxmlformats.org/officeDocument/2006/relationships" xmlns:m="http://schemas.openxmlformats.org/officeDocument/2006/math" xmlns:v="urn:schemas-microsoft-com:vml" xmlns:wp14="http://schemas.microsoft.com/office/word/2010/wordprocessingDrawing" xmlns:wp="http://schemas.openxmlformats.org/drawingml/2006/wordprocessingDrawing" xmlns:w10="urn:schemas-microsoft-com:office:word" xmlns:w="http://schemas.openxmlformats.org/wordprocessingml/2006/main" xmlns:w14="http://schemas.microsoft.com/office/word/2010/wordml" xmlns:w15="http://schemas.microsoft.com/office/word/2012/wordml" xmlns:w16cid="http://schemas.microsoft.com/office/word/2016/wordml/cid" xmlns:w16se="http://schemas.microsoft.com/office/word/2015/wordml/symex" xmlns:wpg="http://schemas.microsoft.com/office/word/2010/wordprocessingGroup" xmlns:wpi="http://schemas.microsoft.com/office/word/2010/wordprocessingInk" xmlns:wne="http://schemas.microsoft.com/office/word/2006/wordml" xmlns:wps="http://schemas.microsoft.com/office/word/2010/wordprocessingShape" mc:Ignorable="w14 w15 w16se w16cid wp14">
-  <w:comment w:id="12" w:author="Saleh, Dina" w:date="2019-10-31T11:50:00Z" w:initials="SD">
+  <w:comment w:id="11" w:author="Saleh, Dina" w:date="2019-10-31T11:50:00Z" w:initials="SD">
     <w:p>
       <w:pPr>
         <w:pStyle w:val="CommentText"/>
@@ -12836,7 +12833,7 @@
       </w:r>
     </w:p>
   </w:comment>
-  <w:comment w:id="24" w:author="Microsoft Office User" w:date="2019-10-22T15:29:00Z" w:initials="MOU">
+  <w:comment w:id="23" w:author="Microsoft Office User" w:date="2019-10-22T15:29:00Z" w:initials="MOU">
     <w:p>
       <w:pPr>
         <w:pStyle w:val="CommentText"/>
@@ -14669,7 +14666,7 @@
 </file>
 
 <file path=customXml/itemProps1.xml><?xml version="1.0" encoding="utf-8"?>
-<ds:datastoreItem xmlns:ds="http://schemas.openxmlformats.org/officeDocument/2006/customXml" ds:itemID="{478BA533-347E-4C99-866B-838A7D64A31D}">
+<ds:datastoreItem xmlns:ds="http://schemas.openxmlformats.org/officeDocument/2006/customXml" ds:itemID="{6C080CE3-6D89-4BDB-A4D8-79809350AD90}">
   <ds:schemaRefs>
     <ds:schemaRef ds:uri="http://schemas.openxmlformats.org/officeDocument/2006/bibliography"/>
   </ds:schemaRefs>

</xml_diff>